<commit_message>
Some minor fixes suggested by supervisor
</commit_message>
<xml_diff>
--- a/documentation/Deliverable_1.docx
+++ b/documentation/Deliverable_1.docx
@@ -205,8 +205,18 @@
           <w:color w:val="000000" w:themeColor="text1"/>
           <w:lang w:val="pl-PL"/>
         </w:rPr>
-        <w:t>rof. dr hab. inż. Przemysław Biecek</w:t>
-      </w:r>
+        <w:t xml:space="preserve">rof. dr hab. inż. Przemysław </w:t>
+      </w:r>
+      <w:proofErr w:type="spellStart"/>
+      <w:r>
+        <w:rPr>
+          <w:rFonts w:ascii="Arial" w:hAnsi="Arial" w:cs="Arial"/>
+          <w:color w:val="000000" w:themeColor="text1"/>
+          <w:lang w:val="pl-PL"/>
+        </w:rPr>
+        <w:t>Biecek</w:t>
+      </w:r>
+      <w:proofErr w:type="spellEnd"/>
     </w:p>
     <w:p>
       <w:pPr>
@@ -1998,7 +2008,25 @@
           <w:b/>
           <w:bCs/>
         </w:rPr>
-        <w:t>Zero-shot CoT:</w:t>
+        <w:t xml:space="preserve">Zero-shot </w:t>
+      </w:r>
+      <w:proofErr w:type="spellStart"/>
+      <w:r>
+        <w:rPr>
+          <w:rFonts w:ascii="Arial" w:hAnsi="Arial" w:cs="Arial"/>
+          <w:b/>
+          <w:bCs/>
+        </w:rPr>
+        <w:t>CoT</w:t>
+      </w:r>
+      <w:proofErr w:type="spellEnd"/>
+      <w:r>
+        <w:rPr>
+          <w:rFonts w:ascii="Arial" w:hAnsi="Arial" w:cs="Arial"/>
+          <w:b/>
+          <w:bCs/>
+        </w:rPr>
+        <w:t>:</w:t>
       </w:r>
       <w:r>
         <w:rPr>
@@ -2357,8 +2385,16 @@
         <w:rPr>
           <w:rFonts w:ascii="Arial" w:hAnsi="Arial" w:cs="Arial"/>
         </w:rPr>
-        <w:t xml:space="preserve"> or LLaMA</w:t>
-      </w:r>
+        <w:t xml:space="preserve"> or </w:t>
+      </w:r>
+      <w:proofErr w:type="spellStart"/>
+      <w:r>
+        <w:rPr>
+          <w:rFonts w:ascii="Arial" w:hAnsi="Arial" w:cs="Arial"/>
+        </w:rPr>
+        <w:t>LLaMA</w:t>
+      </w:r>
+      <w:proofErr w:type="spellEnd"/>
       <w:r>
         <w:rPr>
           <w:rFonts w:ascii="Arial" w:hAnsi="Arial" w:cs="Arial"/>
@@ -2558,10 +2594,10 @@
           <w:rFonts w:ascii="Arial" w:hAnsi="Arial" w:cs="Arial"/>
         </w:rPr>
         <w:drawing>
-          <wp:inline distT="0" distB="0" distL="0" distR="0" wp14:anchorId="12E94982" wp14:editId="54FBFCC1">
-            <wp:extent cx="4357729" cy="4224192"/>
-            <wp:effectExtent l="0" t="0" r="0" b="5080"/>
-            <wp:docPr id="1340663372" name="Picture 1" descr="A screenshot of a diagram&#10;&#10;Description automatically generated"/>
+          <wp:inline distT="0" distB="0" distL="0" distR="0" wp14:anchorId="64C5B50B" wp14:editId="366383F2">
+            <wp:extent cx="4409370" cy="4281055"/>
+            <wp:effectExtent l="0" t="0" r="0" b="0"/>
+            <wp:docPr id="211618268" name="Picture 1" descr="A screenshot of a diagram&#10;&#10;Description automatically generated"/>
             <wp:cNvGraphicFramePr>
               <a:graphicFrameLocks xmlns:a="http://schemas.openxmlformats.org/drawingml/2006/main" noChangeAspect="1"/>
             </wp:cNvGraphicFramePr>
@@ -2569,7 +2605,7 @@
               <a:graphicData uri="http://schemas.openxmlformats.org/drawingml/2006/picture">
                 <pic:pic xmlns:pic="http://schemas.openxmlformats.org/drawingml/2006/picture">
                   <pic:nvPicPr>
-                    <pic:cNvPr id="1340663372" name="Picture 1" descr="A screenshot of a diagram&#10;&#10;Description automatically generated"/>
+                    <pic:cNvPr id="211618268" name="Picture 1" descr="A screenshot of a diagram&#10;&#10;Description automatically generated"/>
                     <pic:cNvPicPr/>
                   </pic:nvPicPr>
                   <pic:blipFill>
@@ -2581,7 +2617,7 @@
                   <pic:spPr>
                     <a:xfrm>
                       <a:off x="0" y="0"/>
-                      <a:ext cx="4438438" cy="4302427"/>
+                      <a:ext cx="4468230" cy="4338202"/>
                     </a:xfrm>
                     <a:prstGeom prst="rect">
                       <a:avLst/>
@@ -2627,8 +2663,13 @@
         <w:t xml:space="preserve">the </w:t>
       </w:r>
       <w:r>
-        <w:t>user’s interaction with the system</w:t>
-      </w:r>
+        <w:t xml:space="preserve">user’s interaction with the </w:t>
+      </w:r>
+      <w:proofErr w:type="gramStart"/>
+      <w:r>
+        <w:t>system</w:t>
+      </w:r>
+      <w:proofErr w:type="gramEnd"/>
     </w:p>
     <w:p>
       <w:pPr>
@@ -2701,9 +2742,9 @@
       </w:tblPr>
       <w:tblGrid>
         <w:gridCol w:w="817"/>
-        <w:gridCol w:w="1701"/>
-        <w:gridCol w:w="2667"/>
-        <w:gridCol w:w="4137"/>
+        <w:gridCol w:w="1276"/>
+        <w:gridCol w:w="4252"/>
+        <w:gridCol w:w="2977"/>
       </w:tblGrid>
       <w:tr>
         <w:trPr>
@@ -2726,11 +2767,15 @@
               <w:jc w:val="both"/>
               <w:rPr>
                 <w:rFonts w:ascii="Arial" w:hAnsi="Arial" w:cs="Arial"/>
+                <w:sz w:val="21"/>
+                <w:szCs w:val="21"/>
               </w:rPr>
             </w:pPr>
             <w:r>
               <w:rPr>
                 <w:rFonts w:ascii="Arial" w:hAnsi="Arial" w:cs="Arial"/>
+                <w:sz w:val="21"/>
+                <w:szCs w:val="21"/>
               </w:rPr>
               <w:t>Actor</w:t>
             </w:r>
@@ -2738,7 +2783,7 @@
         </w:tc>
         <w:tc>
           <w:tcPr>
-            <w:tcW w:w="1701" w:type="dxa"/>
+            <w:tcW w:w="1276" w:type="dxa"/>
             <w:tcBorders>
               <w:top w:val="single" w:sz="4" w:space="0" w:color="00000A"/>
               <w:left w:val="single" w:sz="4" w:space="0" w:color="00000A"/>
@@ -2753,11 +2798,15 @@
               <w:jc w:val="both"/>
               <w:rPr>
                 <w:rFonts w:ascii="Arial" w:hAnsi="Arial" w:cs="Arial"/>
+                <w:sz w:val="21"/>
+                <w:szCs w:val="21"/>
               </w:rPr>
             </w:pPr>
             <w:r>
               <w:rPr>
                 <w:rFonts w:ascii="Arial" w:hAnsi="Arial" w:cs="Arial"/>
+                <w:sz w:val="21"/>
+                <w:szCs w:val="21"/>
               </w:rPr>
               <w:t>Name</w:t>
             </w:r>
@@ -2765,7 +2814,7 @@
         </w:tc>
         <w:tc>
           <w:tcPr>
-            <w:tcW w:w="2667" w:type="dxa"/>
+            <w:tcW w:w="4252" w:type="dxa"/>
             <w:tcBorders>
               <w:top w:val="single" w:sz="4" w:space="0" w:color="00000A"/>
               <w:left w:val="single" w:sz="4" w:space="0" w:color="00000A"/>
@@ -2780,11 +2829,15 @@
               <w:jc w:val="both"/>
               <w:rPr>
                 <w:rFonts w:ascii="Arial" w:hAnsi="Arial" w:cs="Arial"/>
+                <w:sz w:val="21"/>
+                <w:szCs w:val="21"/>
               </w:rPr>
             </w:pPr>
             <w:r>
               <w:rPr>
                 <w:rFonts w:ascii="Arial" w:hAnsi="Arial" w:cs="Arial"/>
+                <w:sz w:val="21"/>
+                <w:szCs w:val="21"/>
               </w:rPr>
               <w:t>Description</w:t>
             </w:r>
@@ -2792,7 +2845,7 @@
         </w:tc>
         <w:tc>
           <w:tcPr>
-            <w:tcW w:w="4137" w:type="dxa"/>
+            <w:tcW w:w="2977" w:type="dxa"/>
             <w:tcBorders>
               <w:top w:val="single" w:sz="4" w:space="0" w:color="00000A"/>
               <w:left w:val="single" w:sz="4" w:space="0" w:color="00000A"/>
@@ -2809,16 +2862,16 @@
               <w:rPr>
                 <w:rFonts w:ascii="Arial" w:hAnsi="Arial" w:cs="Arial"/>
                 <w:color w:val="00000A"/>
-                <w:sz w:val="22"/>
-                <w:szCs w:val="22"/>
+                <w:sz w:val="21"/>
+                <w:szCs w:val="21"/>
               </w:rPr>
             </w:pPr>
             <w:r>
               <w:rPr>
                 <w:rFonts w:ascii="Arial" w:hAnsi="Arial" w:cs="Arial"/>
                 <w:color w:val="00000A"/>
-                <w:sz w:val="22"/>
-                <w:szCs w:val="22"/>
+                <w:sz w:val="21"/>
+                <w:szCs w:val="21"/>
               </w:rPr>
               <w:t>System response</w:t>
             </w:r>
@@ -2829,6 +2882,8 @@
               <w:jc w:val="both"/>
               <w:rPr>
                 <w:rFonts w:ascii="Arial" w:hAnsi="Arial" w:cs="Arial"/>
+                <w:sz w:val="21"/>
+                <w:szCs w:val="21"/>
               </w:rPr>
             </w:pPr>
           </w:p>
@@ -2855,19 +2910,23 @@
               <w:jc w:val="center"/>
               <w:rPr>
                 <w:rFonts w:ascii="Arial" w:hAnsi="Arial" w:cs="Arial"/>
+                <w:sz w:val="21"/>
+                <w:szCs w:val="21"/>
               </w:rPr>
             </w:pPr>
             <w:r>
               <w:rPr>
                 <w:rFonts w:ascii="Arial" w:hAnsi="Arial" w:cs="Arial"/>
-              </w:rPr>
-              <w:t>System user</w:t>
+                <w:sz w:val="21"/>
+                <w:szCs w:val="21"/>
+              </w:rPr>
+              <w:t>Data analyst</w:t>
             </w:r>
           </w:p>
         </w:tc>
         <w:tc>
           <w:tcPr>
-            <w:tcW w:w="1701" w:type="dxa"/>
+            <w:tcW w:w="1276" w:type="dxa"/>
             <w:tcBorders>
               <w:top w:val="single" w:sz="4" w:space="0" w:color="00000A"/>
               <w:left w:val="single" w:sz="4" w:space="0" w:color="00000A"/>
@@ -2883,32 +2942,24 @@
               <w:rPr>
                 <w:rFonts w:ascii="Arial" w:hAnsi="Arial" w:cs="Arial"/>
                 <w:color w:val="00000A"/>
-                <w:sz w:val="22"/>
-                <w:szCs w:val="22"/>
+                <w:sz w:val="21"/>
+                <w:szCs w:val="21"/>
               </w:rPr>
             </w:pPr>
             <w:r>
               <w:rPr>
                 <w:rFonts w:ascii="Arial" w:hAnsi="Arial" w:cs="Arial"/>
                 <w:color w:val="00000A"/>
-                <w:sz w:val="22"/>
-                <w:szCs w:val="22"/>
+                <w:sz w:val="21"/>
+                <w:szCs w:val="21"/>
               </w:rPr>
               <w:t>Import dataset</w:t>
             </w:r>
-          </w:p>
-          <w:p>
-            <w:pPr>
-              <w:widowControl w:val="0"/>
-              <w:rPr>
-                <w:rFonts w:ascii="Arial" w:hAnsi="Arial" w:cs="Arial"/>
-              </w:rPr>
-            </w:pPr>
           </w:p>
         </w:tc>
         <w:tc>
           <w:tcPr>
-            <w:tcW w:w="2667" w:type="dxa"/>
+            <w:tcW w:w="4252" w:type="dxa"/>
             <w:tcBorders>
               <w:top w:val="single" w:sz="4" w:space="0" w:color="00000A"/>
               <w:left w:val="single" w:sz="4" w:space="0" w:color="00000A"/>
@@ -2924,16 +2975,16 @@
               <w:rPr>
                 <w:rFonts w:ascii="Arial" w:hAnsi="Arial" w:cs="Arial"/>
                 <w:color w:val="00000A"/>
-                <w:sz w:val="22"/>
-                <w:szCs w:val="22"/>
+                <w:sz w:val="21"/>
+                <w:szCs w:val="21"/>
               </w:rPr>
             </w:pPr>
             <w:r>
               <w:rPr>
                 <w:rFonts w:ascii="Arial" w:hAnsi="Arial" w:cs="Arial"/>
                 <w:color w:val="00000A"/>
-                <w:sz w:val="22"/>
-                <w:szCs w:val="22"/>
+                <w:sz w:val="21"/>
+                <w:szCs w:val="21"/>
               </w:rPr>
               <w:t>Load dataset in one of the supported formats to the system</w:t>
             </w:r>
@@ -2941,7 +2992,7 @@
         </w:tc>
         <w:tc>
           <w:tcPr>
-            <w:tcW w:w="4137" w:type="dxa"/>
+            <w:tcW w:w="2977" w:type="dxa"/>
             <w:tcBorders>
               <w:top w:val="single" w:sz="4" w:space="0" w:color="00000A"/>
               <w:left w:val="single" w:sz="4" w:space="0" w:color="00000A"/>
@@ -2957,16 +3008,16 @@
               <w:rPr>
                 <w:rFonts w:ascii="Arial" w:hAnsi="Arial" w:cs="Arial"/>
                 <w:color w:val="00000A"/>
-                <w:sz w:val="22"/>
-                <w:szCs w:val="22"/>
+                <w:sz w:val="21"/>
+                <w:szCs w:val="21"/>
               </w:rPr>
             </w:pPr>
             <w:r>
               <w:rPr>
                 <w:rFonts w:ascii="Arial" w:hAnsi="Arial" w:cs="Arial"/>
                 <w:color w:val="00000A"/>
-                <w:sz w:val="22"/>
-                <w:szCs w:val="22"/>
+                <w:sz w:val="21"/>
+                <w:szCs w:val="21"/>
               </w:rPr>
               <w:t xml:space="preserve">Webpage with </w:t>
             </w:r>
@@ -2974,8 +3025,8 @@
               <w:rPr>
                 <w:rFonts w:ascii="Arial" w:hAnsi="Arial" w:cs="Arial"/>
                 <w:color w:val="00000A"/>
-                <w:sz w:val="22"/>
-                <w:szCs w:val="22"/>
+                <w:sz w:val="21"/>
+                <w:szCs w:val="21"/>
               </w:rPr>
               <w:t>all imported datasets till this moment</w:t>
             </w:r>
@@ -2983,8 +3034,8 @@
               <w:rPr>
                 <w:rFonts w:ascii="Arial" w:hAnsi="Arial" w:cs="Arial"/>
                 <w:color w:val="00000A"/>
-                <w:sz w:val="22"/>
-                <w:szCs w:val="22"/>
+                <w:sz w:val="21"/>
+                <w:szCs w:val="21"/>
               </w:rPr>
               <w:t>.</w:t>
             </w:r>
@@ -3010,13 +3061,15 @@
               <w:jc w:val="both"/>
               <w:rPr>
                 <w:rFonts w:ascii="Arial" w:hAnsi="Arial" w:cs="Arial"/>
+                <w:sz w:val="21"/>
+                <w:szCs w:val="21"/>
               </w:rPr>
             </w:pPr>
           </w:p>
         </w:tc>
         <w:tc>
           <w:tcPr>
-            <w:tcW w:w="1701" w:type="dxa"/>
+            <w:tcW w:w="1276" w:type="dxa"/>
             <w:tcBorders>
               <w:top w:val="single" w:sz="4" w:space="0" w:color="00000A"/>
               <w:left w:val="single" w:sz="4" w:space="0" w:color="00000A"/>
@@ -3032,16 +3085,16 @@
               <w:rPr>
                 <w:rFonts w:ascii="Arial" w:hAnsi="Arial" w:cs="Arial"/>
                 <w:color w:val="00000A"/>
-                <w:sz w:val="22"/>
-                <w:szCs w:val="22"/>
+                <w:sz w:val="21"/>
+                <w:szCs w:val="21"/>
               </w:rPr>
             </w:pPr>
             <w:r>
               <w:rPr>
                 <w:rFonts w:ascii="Arial" w:hAnsi="Arial" w:cs="Arial"/>
                 <w:color w:val="00000A"/>
-                <w:sz w:val="22"/>
-                <w:szCs w:val="22"/>
+                <w:sz w:val="21"/>
+                <w:szCs w:val="21"/>
               </w:rPr>
               <w:t>Export dataset</w:t>
             </w:r>
@@ -3049,7 +3102,7 @@
         </w:tc>
         <w:tc>
           <w:tcPr>
-            <w:tcW w:w="2667" w:type="dxa"/>
+            <w:tcW w:w="4252" w:type="dxa"/>
             <w:tcBorders>
               <w:top w:val="single" w:sz="4" w:space="0" w:color="00000A"/>
               <w:left w:val="single" w:sz="4" w:space="0" w:color="00000A"/>
@@ -3065,16 +3118,16 @@
               <w:rPr>
                 <w:rFonts w:ascii="Arial" w:hAnsi="Arial" w:cs="Arial"/>
                 <w:color w:val="00000A"/>
-                <w:sz w:val="22"/>
-                <w:szCs w:val="22"/>
+                <w:sz w:val="21"/>
+                <w:szCs w:val="21"/>
               </w:rPr>
             </w:pPr>
             <w:r>
               <w:rPr>
                 <w:rFonts w:ascii="Arial" w:hAnsi="Arial" w:cs="Arial"/>
                 <w:color w:val="00000A"/>
-                <w:sz w:val="22"/>
-                <w:szCs w:val="22"/>
+                <w:sz w:val="21"/>
+                <w:szCs w:val="21"/>
               </w:rPr>
               <w:t>Select and d</w:t>
             </w:r>
@@ -3082,8 +3135,8 @@
               <w:rPr>
                 <w:rFonts w:ascii="Arial" w:hAnsi="Arial" w:cs="Arial"/>
                 <w:color w:val="00000A"/>
-                <w:sz w:val="22"/>
-                <w:szCs w:val="22"/>
+                <w:sz w:val="21"/>
+                <w:szCs w:val="21"/>
               </w:rPr>
               <w:t>ownload</w:t>
             </w:r>
@@ -3091,8 +3144,8 @@
               <w:rPr>
                 <w:rFonts w:ascii="Arial" w:hAnsi="Arial" w:cs="Arial"/>
                 <w:color w:val="00000A"/>
-                <w:sz w:val="22"/>
-                <w:szCs w:val="22"/>
+                <w:sz w:val="21"/>
+                <w:szCs w:val="21"/>
               </w:rPr>
               <w:t xml:space="preserve"> previously loaded dataset to the system</w:t>
             </w:r>
@@ -3100,7 +3153,7 @@
         </w:tc>
         <w:tc>
           <w:tcPr>
-            <w:tcW w:w="4137" w:type="dxa"/>
+            <w:tcW w:w="2977" w:type="dxa"/>
             <w:tcBorders>
               <w:top w:val="single" w:sz="4" w:space="0" w:color="00000A"/>
               <w:left w:val="single" w:sz="4" w:space="0" w:color="00000A"/>
@@ -3116,16 +3169,16 @@
               <w:rPr>
                 <w:rFonts w:ascii="Arial" w:hAnsi="Arial" w:cs="Arial"/>
                 <w:color w:val="00000A"/>
-                <w:sz w:val="22"/>
-                <w:szCs w:val="22"/>
+                <w:sz w:val="21"/>
+                <w:szCs w:val="21"/>
               </w:rPr>
             </w:pPr>
             <w:r>
               <w:rPr>
                 <w:rFonts w:ascii="Arial" w:hAnsi="Arial" w:cs="Arial"/>
                 <w:color w:val="00000A"/>
-                <w:sz w:val="22"/>
-                <w:szCs w:val="22"/>
+                <w:sz w:val="21"/>
+                <w:szCs w:val="21"/>
               </w:rPr>
               <w:t>Downloadable file with selected dataset in it.</w:t>
             </w:r>
@@ -3151,13 +3204,15 @@
               <w:jc w:val="both"/>
               <w:rPr>
                 <w:rFonts w:ascii="Arial" w:hAnsi="Arial" w:cs="Arial"/>
+                <w:sz w:val="21"/>
+                <w:szCs w:val="21"/>
               </w:rPr>
             </w:pPr>
           </w:p>
         </w:tc>
         <w:tc>
           <w:tcPr>
-            <w:tcW w:w="1701" w:type="dxa"/>
+            <w:tcW w:w="1276" w:type="dxa"/>
             <w:tcBorders>
               <w:top w:val="single" w:sz="4" w:space="0" w:color="00000A"/>
               <w:left w:val="single" w:sz="4" w:space="0" w:color="00000A"/>
@@ -3173,32 +3228,24 @@
               <w:rPr>
                 <w:rFonts w:ascii="Arial" w:hAnsi="Arial" w:cs="Arial"/>
                 <w:color w:val="00000A"/>
-                <w:sz w:val="22"/>
-                <w:szCs w:val="22"/>
+                <w:sz w:val="21"/>
+                <w:szCs w:val="21"/>
               </w:rPr>
             </w:pPr>
             <w:r>
               <w:rPr>
                 <w:rFonts w:ascii="Arial" w:hAnsi="Arial" w:cs="Arial"/>
                 <w:color w:val="00000A"/>
-                <w:sz w:val="22"/>
-                <w:szCs w:val="22"/>
+                <w:sz w:val="21"/>
+                <w:szCs w:val="21"/>
               </w:rPr>
               <w:t>Select current context</w:t>
             </w:r>
-          </w:p>
-          <w:p>
-            <w:pPr>
-              <w:widowControl w:val="0"/>
-              <w:rPr>
-                <w:rFonts w:ascii="Arial" w:hAnsi="Arial" w:cs="Arial"/>
-              </w:rPr>
-            </w:pPr>
           </w:p>
         </w:tc>
         <w:tc>
           <w:tcPr>
-            <w:tcW w:w="2667" w:type="dxa"/>
+            <w:tcW w:w="4252" w:type="dxa"/>
             <w:tcBorders>
               <w:top w:val="single" w:sz="4" w:space="0" w:color="00000A"/>
               <w:left w:val="single" w:sz="4" w:space="0" w:color="00000A"/>
@@ -3214,16 +3261,16 @@
               <w:rPr>
                 <w:rFonts w:ascii="Arial" w:hAnsi="Arial" w:cs="Arial"/>
                 <w:color w:val="00000A"/>
-                <w:sz w:val="22"/>
-                <w:szCs w:val="22"/>
+                <w:sz w:val="21"/>
+                <w:szCs w:val="21"/>
               </w:rPr>
             </w:pPr>
             <w:r>
               <w:rPr>
                 <w:rFonts w:ascii="Arial" w:hAnsi="Arial" w:cs="Arial"/>
                 <w:color w:val="00000A"/>
-                <w:sz w:val="22"/>
-                <w:szCs w:val="22"/>
+                <w:sz w:val="21"/>
+                <w:szCs w:val="21"/>
               </w:rPr>
               <w:t>Select one of imported datasets as one to be used for analysis (also see the previous analysis if such was conducted)</w:t>
             </w:r>
@@ -3231,7 +3278,7 @@
         </w:tc>
         <w:tc>
           <w:tcPr>
-            <w:tcW w:w="4137" w:type="dxa"/>
+            <w:tcW w:w="2977" w:type="dxa"/>
             <w:tcBorders>
               <w:top w:val="single" w:sz="4" w:space="0" w:color="00000A"/>
               <w:left w:val="single" w:sz="4" w:space="0" w:color="00000A"/>
@@ -3247,16 +3294,16 @@
               <w:rPr>
                 <w:rFonts w:ascii="Arial" w:hAnsi="Arial" w:cs="Arial"/>
                 <w:color w:val="00000A"/>
-                <w:sz w:val="22"/>
-                <w:szCs w:val="22"/>
+                <w:sz w:val="21"/>
+                <w:szCs w:val="21"/>
               </w:rPr>
             </w:pPr>
             <w:r>
               <w:rPr>
                 <w:rFonts w:ascii="Arial" w:hAnsi="Arial" w:cs="Arial"/>
                 <w:color w:val="00000A"/>
-                <w:sz w:val="22"/>
-                <w:szCs w:val="22"/>
+                <w:sz w:val="21"/>
+                <w:szCs w:val="21"/>
               </w:rPr>
               <w:t>The selected dataset’s name highlighted in system as current context</w:t>
             </w:r>
@@ -3264,8 +3311,8 @@
               <w:rPr>
                 <w:rFonts w:ascii="Arial" w:hAnsi="Arial" w:cs="Arial"/>
                 <w:color w:val="00000A"/>
-                <w:sz w:val="22"/>
-                <w:szCs w:val="22"/>
+                <w:sz w:val="21"/>
+                <w:szCs w:val="21"/>
               </w:rPr>
               <w:t>.</w:t>
             </w:r>
@@ -3291,13 +3338,15 @@
               <w:jc w:val="both"/>
               <w:rPr>
                 <w:rFonts w:ascii="Arial" w:hAnsi="Arial" w:cs="Arial"/>
+                <w:sz w:val="21"/>
+                <w:szCs w:val="21"/>
               </w:rPr>
             </w:pPr>
           </w:p>
         </w:tc>
         <w:tc>
           <w:tcPr>
-            <w:tcW w:w="1701" w:type="dxa"/>
+            <w:tcW w:w="1276" w:type="dxa"/>
             <w:tcBorders>
               <w:top w:val="single" w:sz="4" w:space="0" w:color="00000A"/>
               <w:left w:val="single" w:sz="4" w:space="0" w:color="00000A"/>
@@ -3311,11 +3360,15 @@
               <w:widowControl w:val="0"/>
               <w:rPr>
                 <w:rFonts w:ascii="Arial" w:hAnsi="Arial" w:cs="Arial"/>
+                <w:sz w:val="21"/>
+                <w:szCs w:val="21"/>
               </w:rPr>
             </w:pPr>
             <w:r>
               <w:rPr>
                 <w:rFonts w:ascii="Arial" w:hAnsi="Arial" w:cs="Arial"/>
+                <w:sz w:val="21"/>
+                <w:szCs w:val="21"/>
               </w:rPr>
               <w:t>Generate analysis (as active actor)</w:t>
             </w:r>
@@ -3323,7 +3376,7 @@
         </w:tc>
         <w:tc>
           <w:tcPr>
-            <w:tcW w:w="2667" w:type="dxa"/>
+            <w:tcW w:w="4252" w:type="dxa"/>
             <w:tcBorders>
               <w:top w:val="single" w:sz="4" w:space="0" w:color="00000A"/>
               <w:left w:val="single" w:sz="4" w:space="0" w:color="00000A"/>
@@ -3337,19 +3390,170 @@
               <w:widowControl w:val="0"/>
               <w:rPr>
                 <w:rFonts w:ascii="Arial" w:hAnsi="Arial" w:cs="Arial"/>
+                <w:sz w:val="21"/>
+                <w:szCs w:val="21"/>
               </w:rPr>
             </w:pPr>
             <w:r>
               <w:rPr>
                 <w:rFonts w:ascii="Arial" w:hAnsi="Arial" w:cs="Arial"/>
+                <w:sz w:val="21"/>
+                <w:szCs w:val="21"/>
               </w:rPr>
               <w:t>Run the algorithm which will attempt to generate the analysis for the selected dataset and generate the report</w:t>
+            </w:r>
+            <w:r>
+              <w:rPr>
+                <w:rFonts w:ascii="Arial" w:hAnsi="Arial" w:cs="Arial"/>
+                <w:sz w:val="21"/>
+                <w:szCs w:val="21"/>
+              </w:rPr>
+              <w:t>.</w:t>
+            </w:r>
+            <w:r>
+              <w:rPr>
+                <w:rFonts w:ascii="Arial" w:hAnsi="Arial" w:cs="Arial"/>
+                <w:sz w:val="21"/>
+                <w:szCs w:val="21"/>
+              </w:rPr>
+              <w:t xml:space="preserve"> The algorithm has the following (simplified) flow:</w:t>
+            </w:r>
+          </w:p>
+          <w:p>
+            <w:pPr>
+              <w:pStyle w:val="ListParagraph"/>
+              <w:widowControl w:val="0"/>
+              <w:numPr>
+                <w:ilvl w:val="0"/>
+                <w:numId w:val="30"/>
+              </w:numPr>
+              <w:rPr>
+                <w:rFonts w:cs="Arial"/>
+                <w:sz w:val="21"/>
+                <w:szCs w:val="21"/>
+              </w:rPr>
+            </w:pPr>
+            <w:r>
+              <w:rPr>
+                <w:rFonts w:cs="Arial"/>
+                <w:sz w:val="21"/>
+                <w:szCs w:val="21"/>
+              </w:rPr>
+              <w:t>Send an initial prompt with basic context information to the chatbot.</w:t>
+            </w:r>
+          </w:p>
+          <w:p>
+            <w:pPr>
+              <w:pStyle w:val="ListParagraph"/>
+              <w:widowControl w:val="0"/>
+              <w:numPr>
+                <w:ilvl w:val="0"/>
+                <w:numId w:val="30"/>
+              </w:numPr>
+              <w:rPr>
+                <w:rFonts w:cs="Arial"/>
+                <w:sz w:val="21"/>
+                <w:szCs w:val="21"/>
+              </w:rPr>
+            </w:pPr>
+            <w:r>
+              <w:rPr>
+                <w:rFonts w:cs="Arial"/>
+                <w:sz w:val="21"/>
+                <w:szCs w:val="21"/>
+              </w:rPr>
+              <w:t>Ask the chatbot for the next analysis step including the code snippet.</w:t>
+            </w:r>
+          </w:p>
+          <w:p>
+            <w:pPr>
+              <w:pStyle w:val="ListParagraph"/>
+              <w:widowControl w:val="0"/>
+              <w:numPr>
+                <w:ilvl w:val="0"/>
+                <w:numId w:val="30"/>
+              </w:numPr>
+              <w:rPr>
+                <w:rFonts w:cs="Arial"/>
+                <w:sz w:val="21"/>
+                <w:szCs w:val="21"/>
+              </w:rPr>
+            </w:pPr>
+            <w:r>
+              <w:rPr>
+                <w:rFonts w:cs="Arial"/>
+                <w:sz w:val="21"/>
+                <w:szCs w:val="21"/>
+              </w:rPr>
+              <w:t>Try to execute the returned snipped. In case of no snippet or error during execution, repeat 2 (with extra details about an error or missing snippet).</w:t>
+            </w:r>
+          </w:p>
+          <w:p>
+            <w:pPr>
+              <w:pStyle w:val="ListParagraph"/>
+              <w:widowControl w:val="0"/>
+              <w:numPr>
+                <w:ilvl w:val="0"/>
+                <w:numId w:val="30"/>
+              </w:numPr>
+              <w:rPr>
+                <w:rFonts w:cs="Arial"/>
+                <w:sz w:val="21"/>
+                <w:szCs w:val="21"/>
+              </w:rPr>
+            </w:pPr>
+            <w:r>
+              <w:rPr>
+                <w:rFonts w:cs="Arial"/>
+                <w:sz w:val="21"/>
+                <w:szCs w:val="21"/>
+              </w:rPr>
+              <w:t>Add a snippet along with its result to the report.</w:t>
+            </w:r>
+          </w:p>
+          <w:p>
+            <w:pPr>
+              <w:pStyle w:val="ListParagraph"/>
+              <w:widowControl w:val="0"/>
+              <w:numPr>
+                <w:ilvl w:val="0"/>
+                <w:numId w:val="30"/>
+              </w:numPr>
+              <w:rPr>
+                <w:rFonts w:cs="Arial"/>
+                <w:sz w:val="21"/>
+                <w:szCs w:val="21"/>
+              </w:rPr>
+            </w:pPr>
+            <w:r>
+              <w:rPr>
+                <w:rFonts w:cs="Arial"/>
+                <w:sz w:val="21"/>
+                <w:szCs w:val="21"/>
+              </w:rPr>
+              <w:t xml:space="preserve">Go to 2. again, unless the </w:t>
+            </w:r>
+            <w:r>
+              <w:rPr>
+                <w:rFonts w:cs="Arial" w:hint="eastAsia"/>
+                <w:sz w:val="21"/>
+                <w:szCs w:val="21"/>
+              </w:rPr>
+              <w:t>condition of program completion has been achieved</w:t>
+            </w:r>
+            <w:r>
+              <w:rPr>
+                <w:rFonts w:cs="Arial"/>
+                <w:sz w:val="21"/>
+                <w:szCs w:val="21"/>
+              </w:rPr>
+              <w:t xml:space="preserve"> (time limit, steps limit, or stop proposition made by chatbot).</w:t>
             </w:r>
           </w:p>
         </w:tc>
         <w:tc>
           <w:tcPr>
-            <w:tcW w:w="4137" w:type="dxa"/>
+            <w:tcW w:w="2977" w:type="dxa"/>
             <w:tcBorders>
               <w:top w:val="single" w:sz="4" w:space="0" w:color="00000A"/>
               <w:left w:val="single" w:sz="4" w:space="0" w:color="00000A"/>
@@ -3363,11 +3567,15 @@
               <w:widowControl w:val="0"/>
               <w:rPr>
                 <w:rFonts w:ascii="Arial" w:hAnsi="Arial" w:cs="Arial"/>
+                <w:sz w:val="21"/>
+                <w:szCs w:val="21"/>
               </w:rPr>
             </w:pPr>
             <w:r>
               <w:rPr>
                 <w:rFonts w:ascii="Arial" w:hAnsi="Arial" w:cs="Arial"/>
+                <w:sz w:val="21"/>
+                <w:szCs w:val="21"/>
               </w:rPr>
               <w:t>Response message if the analysis was successful. An error message if it was a failure, otherwise prompt to show analysis report.</w:t>
             </w:r>
@@ -3393,13 +3601,15 @@
               <w:jc w:val="both"/>
               <w:rPr>
                 <w:rFonts w:ascii="Arial" w:hAnsi="Arial" w:cs="Arial"/>
+                <w:sz w:val="21"/>
+                <w:szCs w:val="21"/>
               </w:rPr>
             </w:pPr>
           </w:p>
         </w:tc>
         <w:tc>
           <w:tcPr>
-            <w:tcW w:w="1701" w:type="dxa"/>
+            <w:tcW w:w="1276" w:type="dxa"/>
             <w:tcBorders>
               <w:top w:val="single" w:sz="4" w:space="0" w:color="00000A"/>
               <w:left w:val="single" w:sz="4" w:space="0" w:color="00000A"/>
@@ -3413,11 +3623,15 @@
               <w:widowControl w:val="0"/>
               <w:rPr>
                 <w:rFonts w:ascii="Arial" w:hAnsi="Arial" w:cs="Arial"/>
+                <w:sz w:val="21"/>
+                <w:szCs w:val="21"/>
               </w:rPr>
             </w:pPr>
             <w:r>
               <w:rPr>
                 <w:rFonts w:ascii="Arial" w:hAnsi="Arial" w:cs="Arial"/>
+                <w:sz w:val="21"/>
+                <w:szCs w:val="21"/>
               </w:rPr>
               <w:t>Show analysis report</w:t>
             </w:r>
@@ -3425,7 +3639,7 @@
         </w:tc>
         <w:tc>
           <w:tcPr>
-            <w:tcW w:w="2667" w:type="dxa"/>
+            <w:tcW w:w="4252" w:type="dxa"/>
             <w:tcBorders>
               <w:top w:val="single" w:sz="4" w:space="0" w:color="00000A"/>
               <w:left w:val="single" w:sz="4" w:space="0" w:color="00000A"/>
@@ -3439,11 +3653,15 @@
               <w:widowControl w:val="0"/>
               <w:rPr>
                 <w:rFonts w:ascii="Arial" w:hAnsi="Arial" w:cs="Arial"/>
+                <w:sz w:val="21"/>
+                <w:szCs w:val="21"/>
               </w:rPr>
             </w:pPr>
             <w:r>
               <w:rPr>
                 <w:rFonts w:ascii="Arial" w:hAnsi="Arial" w:cs="Arial"/>
+                <w:sz w:val="21"/>
+                <w:szCs w:val="21"/>
               </w:rPr>
               <w:t>Display analysis report generated for selected dataset (if it was generated prior to that).</w:t>
             </w:r>
@@ -3451,7 +3669,7 @@
         </w:tc>
         <w:tc>
           <w:tcPr>
-            <w:tcW w:w="4137" w:type="dxa"/>
+            <w:tcW w:w="2977" w:type="dxa"/>
             <w:tcBorders>
               <w:top w:val="single" w:sz="4" w:space="0" w:color="00000A"/>
               <w:left w:val="single" w:sz="4" w:space="0" w:color="00000A"/>
@@ -3465,11 +3683,15 @@
               <w:widowControl w:val="0"/>
               <w:rPr>
                 <w:rFonts w:ascii="Arial" w:hAnsi="Arial" w:cs="Arial"/>
+                <w:sz w:val="21"/>
+                <w:szCs w:val="21"/>
               </w:rPr>
             </w:pPr>
             <w:r>
               <w:rPr>
                 <w:rFonts w:ascii="Arial" w:hAnsi="Arial" w:cs="Arial"/>
+                <w:sz w:val="21"/>
+                <w:szCs w:val="21"/>
               </w:rPr>
               <w:t>Jupyter Notebook read-only interface.</w:t>
             </w:r>
@@ -3495,13 +3717,15 @@
               <w:jc w:val="both"/>
               <w:rPr>
                 <w:rFonts w:ascii="Arial" w:hAnsi="Arial" w:cs="Arial"/>
+                <w:sz w:val="21"/>
+                <w:szCs w:val="21"/>
               </w:rPr>
             </w:pPr>
           </w:p>
         </w:tc>
         <w:tc>
           <w:tcPr>
-            <w:tcW w:w="1701" w:type="dxa"/>
+            <w:tcW w:w="1276" w:type="dxa"/>
             <w:tcBorders>
               <w:top w:val="single" w:sz="4" w:space="0" w:color="00000A"/>
               <w:left w:val="single" w:sz="4" w:space="0" w:color="00000A"/>
@@ -3515,11 +3739,15 @@
               <w:widowControl w:val="0"/>
               <w:rPr>
                 <w:rFonts w:ascii="Arial" w:hAnsi="Arial" w:cs="Arial"/>
+                <w:sz w:val="21"/>
+                <w:szCs w:val="21"/>
               </w:rPr>
             </w:pPr>
             <w:r>
               <w:rPr>
                 <w:rFonts w:ascii="Arial" w:hAnsi="Arial" w:cs="Arial"/>
+                <w:sz w:val="21"/>
+                <w:szCs w:val="21"/>
               </w:rPr>
               <w:t>Download analysis report</w:t>
             </w:r>
@@ -3527,7 +3755,7 @@
         </w:tc>
         <w:tc>
           <w:tcPr>
-            <w:tcW w:w="2667" w:type="dxa"/>
+            <w:tcW w:w="4252" w:type="dxa"/>
             <w:tcBorders>
               <w:top w:val="single" w:sz="4" w:space="0" w:color="00000A"/>
               <w:left w:val="single" w:sz="4" w:space="0" w:color="00000A"/>
@@ -3541,17 +3769,23 @@
               <w:widowControl w:val="0"/>
               <w:rPr>
                 <w:rFonts w:ascii="Arial" w:hAnsi="Arial" w:cs="Arial"/>
+                <w:sz w:val="21"/>
+                <w:szCs w:val="21"/>
               </w:rPr>
             </w:pPr>
             <w:r>
               <w:rPr>
                 <w:rFonts w:ascii="Arial" w:hAnsi="Arial" w:cs="Arial"/>
+                <w:sz w:val="21"/>
+                <w:szCs w:val="21"/>
               </w:rPr>
               <w:t xml:space="preserve">Download </w:t>
             </w:r>
             <w:r>
               <w:rPr>
                 <w:rFonts w:ascii="Arial" w:hAnsi="Arial" w:cs="Arial"/>
+                <w:sz w:val="21"/>
+                <w:szCs w:val="21"/>
               </w:rPr>
               <w:t>analysis report generated for selected dataset (if it was generated prior to that).</w:t>
             </w:r>
@@ -3559,7 +3793,7 @@
         </w:tc>
         <w:tc>
           <w:tcPr>
-            <w:tcW w:w="4137" w:type="dxa"/>
+            <w:tcW w:w="2977" w:type="dxa"/>
             <w:tcBorders>
               <w:top w:val="single" w:sz="4" w:space="0" w:color="00000A"/>
               <w:left w:val="single" w:sz="4" w:space="0" w:color="00000A"/>
@@ -3573,11 +3807,15 @@
               <w:widowControl w:val="0"/>
               <w:rPr>
                 <w:rFonts w:ascii="Arial" w:hAnsi="Arial" w:cs="Arial"/>
+                <w:sz w:val="21"/>
+                <w:szCs w:val="21"/>
               </w:rPr>
             </w:pPr>
             <w:r>
               <w:rPr>
                 <w:rFonts w:ascii="Arial" w:hAnsi="Arial" w:cs="Arial"/>
+                <w:sz w:val="21"/>
+                <w:szCs w:val="21"/>
               </w:rPr>
               <w:t>Downloadable Jupyter Notebook file which can be edited later.</w:t>
             </w:r>
@@ -3603,13 +3841,15 @@
               <w:jc w:val="both"/>
               <w:rPr>
                 <w:rFonts w:ascii="Arial" w:hAnsi="Arial" w:cs="Arial"/>
+                <w:sz w:val="21"/>
+                <w:szCs w:val="21"/>
               </w:rPr>
             </w:pPr>
           </w:p>
         </w:tc>
         <w:tc>
           <w:tcPr>
-            <w:tcW w:w="1701" w:type="dxa"/>
+            <w:tcW w:w="1276" w:type="dxa"/>
             <w:tcBorders>
               <w:top w:val="single" w:sz="4" w:space="0" w:color="00000A"/>
               <w:left w:val="single" w:sz="4" w:space="0" w:color="00000A"/>
@@ -3623,11 +3863,15 @@
               <w:widowControl w:val="0"/>
               <w:rPr>
                 <w:rFonts w:ascii="Arial" w:hAnsi="Arial" w:cs="Arial"/>
+                <w:sz w:val="21"/>
+                <w:szCs w:val="21"/>
               </w:rPr>
             </w:pPr>
             <w:r>
               <w:rPr>
                 <w:rFonts w:ascii="Arial" w:hAnsi="Arial" w:cs="Arial"/>
+                <w:sz w:val="21"/>
+                <w:szCs w:val="21"/>
               </w:rPr>
               <w:t>Show conversation history</w:t>
             </w:r>
@@ -3635,7 +3879,7 @@
         </w:tc>
         <w:tc>
           <w:tcPr>
-            <w:tcW w:w="2667" w:type="dxa"/>
+            <w:tcW w:w="4252" w:type="dxa"/>
             <w:tcBorders>
               <w:top w:val="single" w:sz="4" w:space="0" w:color="00000A"/>
               <w:left w:val="single" w:sz="4" w:space="0" w:color="00000A"/>
@@ -3649,11 +3893,15 @@
               <w:widowControl w:val="0"/>
               <w:rPr>
                 <w:rFonts w:ascii="Arial" w:hAnsi="Arial" w:cs="Arial"/>
+                <w:sz w:val="21"/>
+                <w:szCs w:val="21"/>
               </w:rPr>
             </w:pPr>
             <w:r>
               <w:rPr>
                 <w:rFonts w:ascii="Arial" w:hAnsi="Arial" w:cs="Arial"/>
+                <w:sz w:val="21"/>
+                <w:szCs w:val="21"/>
               </w:rPr>
               <w:t>Check the details of analysis report generation.</w:t>
             </w:r>
@@ -3661,7 +3909,7 @@
         </w:tc>
         <w:tc>
           <w:tcPr>
-            <w:tcW w:w="4137" w:type="dxa"/>
+            <w:tcW w:w="2977" w:type="dxa"/>
             <w:tcBorders>
               <w:top w:val="single" w:sz="4" w:space="0" w:color="00000A"/>
               <w:left w:val="single" w:sz="4" w:space="0" w:color="00000A"/>
@@ -3675,11 +3923,15 @@
               <w:widowControl w:val="0"/>
               <w:rPr>
                 <w:rFonts w:ascii="Arial" w:hAnsi="Arial" w:cs="Arial"/>
+                <w:sz w:val="21"/>
+                <w:szCs w:val="21"/>
               </w:rPr>
             </w:pPr>
             <w:r>
               <w:rPr>
                 <w:rFonts w:ascii="Arial" w:hAnsi="Arial" w:cs="Arial"/>
+                <w:sz w:val="21"/>
+                <w:szCs w:val="21"/>
               </w:rPr>
               <w:t>A website with log file covering the conversation between system and chatbot used for report generation.</w:t>
             </w:r>
@@ -3710,11 +3962,15 @@
               <w:jc w:val="center"/>
               <w:rPr>
                 <w:rFonts w:ascii="Arial" w:hAnsi="Arial" w:cs="Arial"/>
+                <w:sz w:val="21"/>
+                <w:szCs w:val="21"/>
               </w:rPr>
             </w:pPr>
             <w:r>
               <w:rPr>
                 <w:rFonts w:ascii="Arial" w:hAnsi="Arial" w:cs="Arial"/>
+                <w:sz w:val="21"/>
+                <w:szCs w:val="21"/>
               </w:rPr>
               <w:t>LLM Chatbot</w:t>
             </w:r>
@@ -3722,7 +3978,7 @@
         </w:tc>
         <w:tc>
           <w:tcPr>
-            <w:tcW w:w="1701" w:type="dxa"/>
+            <w:tcW w:w="1276" w:type="dxa"/>
             <w:tcBorders>
               <w:top w:val="single" w:sz="4" w:space="0" w:color="00000A"/>
               <w:left w:val="single" w:sz="4" w:space="0" w:color="00000A"/>
@@ -3736,17 +3992,23 @@
               <w:widowControl w:val="0"/>
               <w:rPr>
                 <w:rFonts w:ascii="Arial" w:hAnsi="Arial" w:cs="Arial"/>
+                <w:sz w:val="21"/>
+                <w:szCs w:val="21"/>
               </w:rPr>
             </w:pPr>
             <w:r>
               <w:rPr>
                 <w:rFonts w:ascii="Arial" w:hAnsi="Arial" w:cs="Arial"/>
+                <w:sz w:val="21"/>
+                <w:szCs w:val="21"/>
               </w:rPr>
               <w:t>Generate analysis</w:t>
             </w:r>
             <w:r>
               <w:rPr>
                 <w:rFonts w:ascii="Arial" w:hAnsi="Arial" w:cs="Arial"/>
+                <w:sz w:val="21"/>
+                <w:szCs w:val="21"/>
               </w:rPr>
               <w:t xml:space="preserve"> (as passive actor)</w:t>
             </w:r>
@@ -3754,7 +4016,7 @@
         </w:tc>
         <w:tc>
           <w:tcPr>
-            <w:tcW w:w="2667" w:type="dxa"/>
+            <w:tcW w:w="4252" w:type="dxa"/>
             <w:tcBorders>
               <w:top w:val="single" w:sz="4" w:space="0" w:color="00000A"/>
               <w:left w:val="single" w:sz="4" w:space="0" w:color="00000A"/>
@@ -3768,19 +4030,31 @@
               <w:widowControl w:val="0"/>
               <w:rPr>
                 <w:rFonts w:ascii="Arial" w:hAnsi="Arial" w:cs="Arial"/>
+                <w:sz w:val="21"/>
+                <w:szCs w:val="21"/>
               </w:rPr>
             </w:pPr>
             <w:r>
               <w:rPr>
                 <w:rFonts w:ascii="Arial" w:hAnsi="Arial" w:cs="Arial"/>
+                <w:sz w:val="21"/>
+                <w:szCs w:val="21"/>
               </w:rPr>
               <w:t>Conversate with the system, providing answers for prompts given by the algorithm.</w:t>
+            </w:r>
+            <w:r>
+              <w:rPr>
+                <w:rFonts w:ascii="Arial" w:hAnsi="Arial" w:cs="Arial"/>
+                <w:sz w:val="21"/>
+                <w:szCs w:val="21"/>
+              </w:rPr>
+              <w:t xml:space="preserve"> Details in the description of this use case for data analyst.</w:t>
             </w:r>
           </w:p>
         </w:tc>
         <w:tc>
           <w:tcPr>
-            <w:tcW w:w="4137" w:type="dxa"/>
+            <w:tcW w:w="2977" w:type="dxa"/>
             <w:tcBorders>
               <w:top w:val="single" w:sz="4" w:space="0" w:color="00000A"/>
               <w:left w:val="single" w:sz="4" w:space="0" w:color="00000A"/>
@@ -3794,64 +4068,22 @@
               <w:widowControl w:val="0"/>
               <w:rPr>
                 <w:rFonts w:ascii="Arial" w:hAnsi="Arial" w:cs="Arial"/>
+                <w:sz w:val="21"/>
+                <w:szCs w:val="21"/>
               </w:rPr>
             </w:pPr>
             <w:r>
               <w:rPr>
                 <w:rFonts w:ascii="Arial" w:hAnsi="Arial" w:cs="Arial"/>
-              </w:rPr>
-              <w:t>Attempt</w:t>
-            </w:r>
-            <w:r>
-              <w:rPr>
-                <w:rFonts w:ascii="Arial" w:hAnsi="Arial" w:cs="Arial"/>
-              </w:rPr>
-              <w:t xml:space="preserve"> to run the provided code snippet and generate new prompts to chat based on result.</w:t>
+                <w:sz w:val="21"/>
+                <w:szCs w:val="21"/>
+              </w:rPr>
+              <w:t>Attempt to run the provided code snippet and generate new prompts to chat based on result.</w:t>
             </w:r>
           </w:p>
         </w:tc>
       </w:tr>
     </w:tbl>
-    <w:p>
-      <w:pPr>
-        <w:rPr>
-          <w:rFonts w:ascii="Arial" w:hAnsi="Arial" w:cs="Arial"/>
-          <w:b/>
-          <w:sz w:val="20"/>
-          <w:szCs w:val="20"/>
-        </w:rPr>
-      </w:pPr>
-    </w:p>
-    <w:p>
-      <w:pPr>
-        <w:rPr>
-          <w:rFonts w:ascii="Arial" w:hAnsi="Arial" w:cs="Arial"/>
-          <w:b/>
-          <w:sz w:val="20"/>
-          <w:szCs w:val="20"/>
-        </w:rPr>
-      </w:pPr>
-    </w:p>
-    <w:p>
-      <w:pPr>
-        <w:rPr>
-          <w:rFonts w:ascii="Arial" w:hAnsi="Arial" w:cs="Arial"/>
-          <w:b/>
-          <w:sz w:val="20"/>
-          <w:szCs w:val="20"/>
-        </w:rPr>
-      </w:pPr>
-    </w:p>
-    <w:p>
-      <w:pPr>
-        <w:rPr>
-          <w:rFonts w:ascii="Arial" w:hAnsi="Arial" w:cs="Arial"/>
-          <w:b/>
-          <w:sz w:val="20"/>
-          <w:szCs w:val="20"/>
-        </w:rPr>
-      </w:pPr>
-    </w:p>
     <w:p>
       <w:pPr>
         <w:rPr>
@@ -4080,6 +4312,7 @@
                 <w:rFonts w:ascii="Arial" w:hAnsi="Arial" w:cs="Arial"/>
               </w:rPr>
             </w:pPr>
+            <w:proofErr w:type="gramStart"/>
             <w:r>
               <w:rPr>
                 <w:rFonts w:ascii="Arial" w:hAnsi="Arial" w:cs="Arial"/>
@@ -4091,7 +4324,15 @@
                 <w:rFonts w:ascii="Arial" w:hAnsi="Arial" w:cs="Arial"/>
                 <w:i/>
               </w:rPr>
-              <w:t xml:space="preserve">Usability </w:t>
+              <w:t>Usability</w:t>
+            </w:r>
+            <w:proofErr w:type="gramEnd"/>
+            <w:r>
+              <w:rPr>
+                <w:rFonts w:ascii="Arial" w:hAnsi="Arial" w:cs="Arial"/>
+                <w:i/>
+              </w:rPr>
+              <w:t xml:space="preserve"> </w:t>
             </w:r>
             <w:r>
               <w:rPr>
@@ -4282,6 +4523,7 @@
                 <w:rFonts w:ascii="Arial" w:hAnsi="Arial" w:cs="Arial"/>
               </w:rPr>
             </w:pPr>
+            <w:proofErr w:type="gramStart"/>
             <w:r>
               <w:rPr>
                 <w:rFonts w:ascii="Arial" w:hAnsi="Arial" w:cs="Arial"/>
@@ -4293,7 +4535,15 @@
                 <w:rFonts w:ascii="Arial" w:hAnsi="Arial" w:cs="Arial"/>
                 <w:i/>
               </w:rPr>
-              <w:t xml:space="preserve">Reliability </w:t>
+              <w:t>Reliability</w:t>
+            </w:r>
+            <w:proofErr w:type="gramEnd"/>
+            <w:r>
+              <w:rPr>
+                <w:rFonts w:ascii="Arial" w:hAnsi="Arial" w:cs="Arial"/>
+                <w:i/>
+              </w:rPr>
+              <w:t xml:space="preserve"> </w:t>
             </w:r>
             <w:r>
               <w:rPr>
@@ -4451,6 +4701,7 @@
                 <w:rFonts w:ascii="Arial" w:hAnsi="Arial" w:cs="Arial"/>
               </w:rPr>
             </w:pPr>
+            <w:proofErr w:type="gramStart"/>
             <w:r>
               <w:rPr>
                 <w:rFonts w:ascii="Arial" w:hAnsi="Arial" w:cs="Arial"/>
@@ -4462,7 +4713,15 @@
                 <w:rFonts w:ascii="Arial" w:hAnsi="Arial" w:cs="Arial"/>
                 <w:i/>
               </w:rPr>
-              <w:t xml:space="preserve">Performance </w:t>
+              <w:t>Performance</w:t>
+            </w:r>
+            <w:proofErr w:type="gramEnd"/>
+            <w:r>
+              <w:rPr>
+                <w:rFonts w:ascii="Arial" w:hAnsi="Arial" w:cs="Arial"/>
+                <w:i/>
+              </w:rPr>
+              <w:t xml:space="preserve"> </w:t>
             </w:r>
             <w:r>
               <w:rPr>
@@ -4535,6 +4794,7 @@
                 <w:rFonts w:ascii="Arial" w:hAnsi="Arial" w:cs="Arial"/>
               </w:rPr>
             </w:pPr>
+            <w:proofErr w:type="gramStart"/>
             <w:r>
               <w:rPr>
                 <w:rFonts w:ascii="Arial" w:hAnsi="Arial" w:cs="Arial"/>
@@ -4546,7 +4806,15 @@
                 <w:rFonts w:ascii="Arial" w:hAnsi="Arial" w:cs="Arial"/>
                 <w:i/>
               </w:rPr>
-              <w:t xml:space="preserve">Supportability </w:t>
+              <w:t>Supportability</w:t>
+            </w:r>
+            <w:proofErr w:type="gramEnd"/>
+            <w:r>
+              <w:rPr>
+                <w:rFonts w:ascii="Arial" w:hAnsi="Arial" w:cs="Arial"/>
+                <w:i/>
+              </w:rPr>
+              <w:t xml:space="preserve"> </w:t>
             </w:r>
             <w:r>
               <w:rPr>
@@ -7012,7 +7280,14 @@
         <w:rPr>
           <w:rFonts w:ascii="Arial" w:hAnsi="Arial" w:cs="Arial"/>
         </w:rPr>
-        <w:t>What is large language model (LLM)?</w:t>
+        <w:t>What is large language model (LLM</w:t>
+      </w:r>
+      <w:proofErr w:type="gramStart"/>
+      <w:r>
+        <w:rPr>
+          <w:rFonts w:ascii="Arial" w:hAnsi="Arial" w:cs="Arial"/>
+        </w:rPr>
+        <w:t>)?</w:t>
       </w:r>
       <w:r>
         <w:rPr>
@@ -7020,6 +7295,7 @@
         </w:rPr>
         <w:t>,</w:t>
       </w:r>
+      <w:proofErr w:type="gramEnd"/>
       <w:r>
         <w:rPr>
           <w:rFonts w:ascii="Arial" w:hAnsi="Arial" w:cs="Arial"/>
@@ -7208,7 +7484,14 @@
         <w:rPr>
           <w:rFonts w:ascii="Arial" w:hAnsi="Arial" w:cs="Arial"/>
         </w:rPr>
-        <w:t>What is a Jupyter Notebook?</w:t>
+        <w:t xml:space="preserve">What is a Jupyter </w:t>
+      </w:r>
+      <w:proofErr w:type="gramStart"/>
+      <w:r>
+        <w:rPr>
+          <w:rFonts w:ascii="Arial" w:hAnsi="Arial" w:cs="Arial"/>
+        </w:rPr>
+        <w:t>Notebook?</w:t>
       </w:r>
       <w:r>
         <w:rPr>
@@ -7216,6 +7499,7 @@
         </w:rPr>
         <w:t>,</w:t>
       </w:r>
+      <w:proofErr w:type="gramEnd"/>
       <w:r>
         <w:rPr>
           <w:rFonts w:ascii="Arial" w:hAnsi="Arial" w:cs="Arial"/>
@@ -8611,6 +8895,95 @@
     </w:lvl>
   </w:abstractNum>
   <w:abstractNum w:abstractNumId="9" w15:restartNumberingAfterBreak="0">
+    <w:nsid w:val="22140F2D"/>
+    <w:multiLevelType w:val="hybridMultilevel"/>
+    <w:tmpl w:val="51E4243A"/>
+    <w:lvl w:ilvl="0" w:tplc="0809000F">
+      <w:start w:val="1"/>
+      <w:numFmt w:val="decimal"/>
+      <w:lvlText w:val="%1."/>
+      <w:lvlJc w:val="left"/>
+      <w:pPr>
+        <w:ind w:left="720" w:hanging="360"/>
+      </w:pPr>
+      <w:rPr>
+        <w:rFonts w:hint="default"/>
+      </w:rPr>
+    </w:lvl>
+    <w:lvl w:ilvl="1" w:tplc="08090019" w:tentative="1">
+      <w:start w:val="1"/>
+      <w:numFmt w:val="lowerLetter"/>
+      <w:lvlText w:val="%2."/>
+      <w:lvlJc w:val="left"/>
+      <w:pPr>
+        <w:ind w:left="1440" w:hanging="360"/>
+      </w:pPr>
+    </w:lvl>
+    <w:lvl w:ilvl="2" w:tplc="0809001B" w:tentative="1">
+      <w:start w:val="1"/>
+      <w:numFmt w:val="lowerRoman"/>
+      <w:lvlText w:val="%3."/>
+      <w:lvlJc w:val="right"/>
+      <w:pPr>
+        <w:ind w:left="2160" w:hanging="180"/>
+      </w:pPr>
+    </w:lvl>
+    <w:lvl w:ilvl="3" w:tplc="0809000F" w:tentative="1">
+      <w:start w:val="1"/>
+      <w:numFmt w:val="decimal"/>
+      <w:lvlText w:val="%4."/>
+      <w:lvlJc w:val="left"/>
+      <w:pPr>
+        <w:ind w:left="2880" w:hanging="360"/>
+      </w:pPr>
+    </w:lvl>
+    <w:lvl w:ilvl="4" w:tplc="08090019" w:tentative="1">
+      <w:start w:val="1"/>
+      <w:numFmt w:val="lowerLetter"/>
+      <w:lvlText w:val="%5."/>
+      <w:lvlJc w:val="left"/>
+      <w:pPr>
+        <w:ind w:left="3600" w:hanging="360"/>
+      </w:pPr>
+    </w:lvl>
+    <w:lvl w:ilvl="5" w:tplc="0809001B" w:tentative="1">
+      <w:start w:val="1"/>
+      <w:numFmt w:val="lowerRoman"/>
+      <w:lvlText w:val="%6."/>
+      <w:lvlJc w:val="right"/>
+      <w:pPr>
+        <w:ind w:left="4320" w:hanging="180"/>
+      </w:pPr>
+    </w:lvl>
+    <w:lvl w:ilvl="6" w:tplc="0809000F" w:tentative="1">
+      <w:start w:val="1"/>
+      <w:numFmt w:val="decimal"/>
+      <w:lvlText w:val="%7."/>
+      <w:lvlJc w:val="left"/>
+      <w:pPr>
+        <w:ind w:left="5040" w:hanging="360"/>
+      </w:pPr>
+    </w:lvl>
+    <w:lvl w:ilvl="7" w:tplc="08090019" w:tentative="1">
+      <w:start w:val="1"/>
+      <w:numFmt w:val="lowerLetter"/>
+      <w:lvlText w:val="%8."/>
+      <w:lvlJc w:val="left"/>
+      <w:pPr>
+        <w:ind w:left="5760" w:hanging="360"/>
+      </w:pPr>
+    </w:lvl>
+    <w:lvl w:ilvl="8" w:tplc="0809001B" w:tentative="1">
+      <w:start w:val="1"/>
+      <w:numFmt w:val="lowerRoman"/>
+      <w:lvlText w:val="%9."/>
+      <w:lvlJc w:val="right"/>
+      <w:pPr>
+        <w:ind w:left="6480" w:hanging="180"/>
+      </w:pPr>
+    </w:lvl>
+  </w:abstractNum>
+  <w:abstractNum w:abstractNumId="10" w15:restartNumberingAfterBreak="0">
     <w:nsid w:val="27331977"/>
     <w:multiLevelType w:val="hybridMultilevel"/>
     <w:tmpl w:val="6352C32C"/>
@@ -8723,7 +9096,96 @@
       </w:rPr>
     </w:lvl>
   </w:abstractNum>
-  <w:abstractNum w:abstractNumId="10" w15:restartNumberingAfterBreak="0">
+  <w:abstractNum w:abstractNumId="11" w15:restartNumberingAfterBreak="0">
+    <w:nsid w:val="28AE5EA7"/>
+    <w:multiLevelType w:val="hybridMultilevel"/>
+    <w:tmpl w:val="60C4C790"/>
+    <w:lvl w:ilvl="0" w:tplc="0809000F">
+      <w:start w:val="1"/>
+      <w:numFmt w:val="decimal"/>
+      <w:lvlText w:val="%1."/>
+      <w:lvlJc w:val="left"/>
+      <w:pPr>
+        <w:ind w:left="720" w:hanging="360"/>
+      </w:pPr>
+      <w:rPr>
+        <w:rFonts w:hint="default"/>
+      </w:rPr>
+    </w:lvl>
+    <w:lvl w:ilvl="1" w:tplc="08090019" w:tentative="1">
+      <w:start w:val="1"/>
+      <w:numFmt w:val="lowerLetter"/>
+      <w:lvlText w:val="%2."/>
+      <w:lvlJc w:val="left"/>
+      <w:pPr>
+        <w:ind w:left="1440" w:hanging="360"/>
+      </w:pPr>
+    </w:lvl>
+    <w:lvl w:ilvl="2" w:tplc="0809001B" w:tentative="1">
+      <w:start w:val="1"/>
+      <w:numFmt w:val="lowerRoman"/>
+      <w:lvlText w:val="%3."/>
+      <w:lvlJc w:val="right"/>
+      <w:pPr>
+        <w:ind w:left="2160" w:hanging="180"/>
+      </w:pPr>
+    </w:lvl>
+    <w:lvl w:ilvl="3" w:tplc="0809000F" w:tentative="1">
+      <w:start w:val="1"/>
+      <w:numFmt w:val="decimal"/>
+      <w:lvlText w:val="%4."/>
+      <w:lvlJc w:val="left"/>
+      <w:pPr>
+        <w:ind w:left="2880" w:hanging="360"/>
+      </w:pPr>
+    </w:lvl>
+    <w:lvl w:ilvl="4" w:tplc="08090019" w:tentative="1">
+      <w:start w:val="1"/>
+      <w:numFmt w:val="lowerLetter"/>
+      <w:lvlText w:val="%5."/>
+      <w:lvlJc w:val="left"/>
+      <w:pPr>
+        <w:ind w:left="3600" w:hanging="360"/>
+      </w:pPr>
+    </w:lvl>
+    <w:lvl w:ilvl="5" w:tplc="0809001B" w:tentative="1">
+      <w:start w:val="1"/>
+      <w:numFmt w:val="lowerRoman"/>
+      <w:lvlText w:val="%6."/>
+      <w:lvlJc w:val="right"/>
+      <w:pPr>
+        <w:ind w:left="4320" w:hanging="180"/>
+      </w:pPr>
+    </w:lvl>
+    <w:lvl w:ilvl="6" w:tplc="0809000F" w:tentative="1">
+      <w:start w:val="1"/>
+      <w:numFmt w:val="decimal"/>
+      <w:lvlText w:val="%7."/>
+      <w:lvlJc w:val="left"/>
+      <w:pPr>
+        <w:ind w:left="5040" w:hanging="360"/>
+      </w:pPr>
+    </w:lvl>
+    <w:lvl w:ilvl="7" w:tplc="08090019" w:tentative="1">
+      <w:start w:val="1"/>
+      <w:numFmt w:val="lowerLetter"/>
+      <w:lvlText w:val="%8."/>
+      <w:lvlJc w:val="left"/>
+      <w:pPr>
+        <w:ind w:left="5760" w:hanging="360"/>
+      </w:pPr>
+    </w:lvl>
+    <w:lvl w:ilvl="8" w:tplc="0809001B" w:tentative="1">
+      <w:start w:val="1"/>
+      <w:numFmt w:val="lowerRoman"/>
+      <w:lvlText w:val="%9."/>
+      <w:lvlJc w:val="right"/>
+      <w:pPr>
+        <w:ind w:left="6480" w:hanging="180"/>
+      </w:pPr>
+    </w:lvl>
+  </w:abstractNum>
+  <w:abstractNum w:abstractNumId="12" w15:restartNumberingAfterBreak="0">
     <w:nsid w:val="29B41257"/>
     <w:multiLevelType w:val="multilevel"/>
     <w:tmpl w:val="9F26022E"/>
@@ -8841,7 +9303,7 @@
       </w:pPr>
     </w:lvl>
   </w:abstractNum>
-  <w:abstractNum w:abstractNumId="11" w15:restartNumberingAfterBreak="0">
+  <w:abstractNum w:abstractNumId="13" w15:restartNumberingAfterBreak="0">
     <w:nsid w:val="2B0F06E6"/>
     <w:multiLevelType w:val="multilevel"/>
     <w:tmpl w:val="B492DE5E"/>
@@ -8954,7 +9416,7 @@
       </w:pPr>
     </w:lvl>
   </w:abstractNum>
-  <w:abstractNum w:abstractNumId="12" w15:restartNumberingAfterBreak="0">
+  <w:abstractNum w:abstractNumId="14" w15:restartNumberingAfterBreak="0">
     <w:nsid w:val="2C8D5E0F"/>
     <w:multiLevelType w:val="multilevel"/>
     <w:tmpl w:val="4CF4ADA6"/>
@@ -9103,7 +9565,7 @@
       </w:rPr>
     </w:lvl>
   </w:abstractNum>
-  <w:abstractNum w:abstractNumId="13" w15:restartNumberingAfterBreak="0">
+  <w:abstractNum w:abstractNumId="15" w15:restartNumberingAfterBreak="0">
     <w:nsid w:val="2F854B66"/>
     <w:multiLevelType w:val="multilevel"/>
     <w:tmpl w:val="A3E86C90"/>
@@ -9252,7 +9714,7 @@
       </w:rPr>
     </w:lvl>
   </w:abstractNum>
-  <w:abstractNum w:abstractNumId="14" w15:restartNumberingAfterBreak="0">
+  <w:abstractNum w:abstractNumId="16" w15:restartNumberingAfterBreak="0">
     <w:nsid w:val="32DB3705"/>
     <w:multiLevelType w:val="multilevel"/>
     <w:tmpl w:val="0074AB56"/>
@@ -9401,7 +9863,7 @@
       </w:rPr>
     </w:lvl>
   </w:abstractNum>
-  <w:abstractNum w:abstractNumId="15" w15:restartNumberingAfterBreak="0">
+  <w:abstractNum w:abstractNumId="17" w15:restartNumberingAfterBreak="0">
     <w:nsid w:val="32EB2A85"/>
     <w:multiLevelType w:val="multilevel"/>
     <w:tmpl w:val="BEFE8E76"/>
@@ -9550,7 +10012,7 @@
       </w:rPr>
     </w:lvl>
   </w:abstractNum>
-  <w:abstractNum w:abstractNumId="16" w15:restartNumberingAfterBreak="0">
+  <w:abstractNum w:abstractNumId="18" w15:restartNumberingAfterBreak="0">
     <w:nsid w:val="35AD5E6F"/>
     <w:multiLevelType w:val="multilevel"/>
     <w:tmpl w:val="27F08956"/>
@@ -9672,7 +10134,7 @@
       </w:pPr>
     </w:lvl>
   </w:abstractNum>
-  <w:abstractNum w:abstractNumId="17" w15:restartNumberingAfterBreak="0">
+  <w:abstractNum w:abstractNumId="19" w15:restartNumberingAfterBreak="0">
     <w:nsid w:val="36B61798"/>
     <w:multiLevelType w:val="multilevel"/>
     <w:tmpl w:val="C564426A"/>
@@ -9821,7 +10283,7 @@
       </w:rPr>
     </w:lvl>
   </w:abstractNum>
-  <w:abstractNum w:abstractNumId="18" w15:restartNumberingAfterBreak="0">
+  <w:abstractNum w:abstractNumId="20" w15:restartNumberingAfterBreak="0">
     <w:nsid w:val="4A154AEF"/>
     <w:multiLevelType w:val="hybridMultilevel"/>
     <w:tmpl w:val="32A8C6EA"/>
@@ -9934,7 +10396,7 @@
       </w:rPr>
     </w:lvl>
   </w:abstractNum>
-  <w:abstractNum w:abstractNumId="19" w15:restartNumberingAfterBreak="0">
+  <w:abstractNum w:abstractNumId="21" w15:restartNumberingAfterBreak="0">
     <w:nsid w:val="54517298"/>
     <w:multiLevelType w:val="multilevel"/>
     <w:tmpl w:val="E7125CA4"/>
@@ -10083,7 +10545,7 @@
       </w:rPr>
     </w:lvl>
   </w:abstractNum>
-  <w:abstractNum w:abstractNumId="20" w15:restartNumberingAfterBreak="0">
+  <w:abstractNum w:abstractNumId="22" w15:restartNumberingAfterBreak="0">
     <w:nsid w:val="54632FE8"/>
     <w:multiLevelType w:val="multilevel"/>
     <w:tmpl w:val="057CEA52"/>
@@ -10196,7 +10658,7 @@
       </w:pPr>
     </w:lvl>
   </w:abstractNum>
-  <w:abstractNum w:abstractNumId="21" w15:restartNumberingAfterBreak="0">
+  <w:abstractNum w:abstractNumId="23" w15:restartNumberingAfterBreak="0">
     <w:nsid w:val="55862DEB"/>
     <w:multiLevelType w:val="multilevel"/>
     <w:tmpl w:val="74BA6424"/>
@@ -10309,7 +10771,7 @@
       </w:pPr>
     </w:lvl>
   </w:abstractNum>
-  <w:abstractNum w:abstractNumId="22" w15:restartNumberingAfterBreak="0">
+  <w:abstractNum w:abstractNumId="24" w15:restartNumberingAfterBreak="0">
     <w:nsid w:val="5EFA74D4"/>
     <w:multiLevelType w:val="multilevel"/>
     <w:tmpl w:val="7B8ACB9A"/>
@@ -10458,7 +10920,7 @@
       </w:rPr>
     </w:lvl>
   </w:abstractNum>
-  <w:abstractNum w:abstractNumId="23" w15:restartNumberingAfterBreak="0">
+  <w:abstractNum w:abstractNumId="25" w15:restartNumberingAfterBreak="0">
     <w:nsid w:val="623E3E95"/>
     <w:multiLevelType w:val="multilevel"/>
     <w:tmpl w:val="1396D194"/>
@@ -10607,7 +11069,7 @@
       </w:rPr>
     </w:lvl>
   </w:abstractNum>
-  <w:abstractNum w:abstractNumId="24" w15:restartNumberingAfterBreak="0">
+  <w:abstractNum w:abstractNumId="26" w15:restartNumberingAfterBreak="0">
     <w:nsid w:val="676C6CA9"/>
     <w:multiLevelType w:val="multilevel"/>
     <w:tmpl w:val="D3D6359E"/>
@@ -10720,7 +11182,7 @@
       </w:pPr>
     </w:lvl>
   </w:abstractNum>
-  <w:abstractNum w:abstractNumId="25" w15:restartNumberingAfterBreak="0">
+  <w:abstractNum w:abstractNumId="27" w15:restartNumberingAfterBreak="0">
     <w:nsid w:val="72796ABE"/>
     <w:multiLevelType w:val="multilevel"/>
     <w:tmpl w:val="ABAA2DAA"/>
@@ -10861,7 +11323,7 @@
       </w:rPr>
     </w:lvl>
   </w:abstractNum>
-  <w:abstractNum w:abstractNumId="26" w15:restartNumberingAfterBreak="0">
+  <w:abstractNum w:abstractNumId="28" w15:restartNumberingAfterBreak="0">
     <w:nsid w:val="73C82302"/>
     <w:multiLevelType w:val="multilevel"/>
     <w:tmpl w:val="99D283D8"/>
@@ -11010,7 +11472,7 @@
       </w:rPr>
     </w:lvl>
   </w:abstractNum>
-  <w:abstractNum w:abstractNumId="27" w15:restartNumberingAfterBreak="0">
+  <w:abstractNum w:abstractNumId="29" w15:restartNumberingAfterBreak="0">
     <w:nsid w:val="7D4E7D7C"/>
     <w:multiLevelType w:val="multilevel"/>
     <w:tmpl w:val="B4442202"/>
@@ -11124,25 +11586,25 @@
     </w:lvl>
   </w:abstractNum>
   <w:num w:numId="1" w16cid:durableId="316300596">
-    <w:abstractNumId w:val="16"/>
+    <w:abstractNumId w:val="18"/>
   </w:num>
   <w:num w:numId="2" w16cid:durableId="830606942">
-    <w:abstractNumId w:val="24"/>
+    <w:abstractNumId w:val="26"/>
   </w:num>
   <w:num w:numId="3" w16cid:durableId="1935624768">
-    <w:abstractNumId w:val="27"/>
+    <w:abstractNumId w:val="29"/>
   </w:num>
   <w:num w:numId="4" w16cid:durableId="944464329">
-    <w:abstractNumId w:val="10"/>
+    <w:abstractNumId w:val="12"/>
   </w:num>
   <w:num w:numId="5" w16cid:durableId="595601960">
-    <w:abstractNumId w:val="25"/>
+    <w:abstractNumId w:val="27"/>
   </w:num>
   <w:num w:numId="6" w16cid:durableId="1014379019">
     <w:abstractNumId w:val="3"/>
   </w:num>
   <w:num w:numId="7" w16cid:durableId="38289072">
-    <w:abstractNumId w:val="9"/>
+    <w:abstractNumId w:val="10"/>
   </w:num>
   <w:num w:numId="8" w16cid:durableId="164176823">
     <w:abstractNumId w:val="6"/>
@@ -11151,10 +11613,10 @@
     <w:abstractNumId w:val="7"/>
   </w:num>
   <w:num w:numId="10" w16cid:durableId="145365264">
-    <w:abstractNumId w:val="18"/>
+    <w:abstractNumId w:val="20"/>
   </w:num>
   <w:num w:numId="11" w16cid:durableId="115292700">
-    <w:abstractNumId w:val="20"/>
+    <w:abstractNumId w:val="22"/>
   </w:num>
   <w:num w:numId="12" w16cid:durableId="2139756403">
     <w:abstractNumId w:val="1"/>
@@ -11163,49 +11625,55 @@
     <w:abstractNumId w:val="4"/>
   </w:num>
   <w:num w:numId="14" w16cid:durableId="729235076">
-    <w:abstractNumId w:val="11"/>
+    <w:abstractNumId w:val="13"/>
   </w:num>
   <w:num w:numId="15" w16cid:durableId="1613856005">
     <w:abstractNumId w:val="5"/>
   </w:num>
   <w:num w:numId="16" w16cid:durableId="245237593">
-    <w:abstractNumId w:val="21"/>
+    <w:abstractNumId w:val="23"/>
   </w:num>
   <w:num w:numId="17" w16cid:durableId="1457144586">
     <w:abstractNumId w:val="0"/>
   </w:num>
   <w:num w:numId="18" w16cid:durableId="948896431">
-    <w:abstractNumId w:val="14"/>
+    <w:abstractNumId w:val="16"/>
   </w:num>
   <w:num w:numId="19" w16cid:durableId="887910029">
     <w:abstractNumId w:val="8"/>
   </w:num>
   <w:num w:numId="20" w16cid:durableId="1223175469">
+    <w:abstractNumId w:val="21"/>
+  </w:num>
+  <w:num w:numId="21" w16cid:durableId="1792360099">
+    <w:abstractNumId w:val="25"/>
+  </w:num>
+  <w:num w:numId="22" w16cid:durableId="1560706803">
+    <w:abstractNumId w:val="17"/>
+  </w:num>
+  <w:num w:numId="23" w16cid:durableId="1271736677">
+    <w:abstractNumId w:val="28"/>
+  </w:num>
+  <w:num w:numId="24" w16cid:durableId="474759159">
     <w:abstractNumId w:val="19"/>
   </w:num>
-  <w:num w:numId="21" w16cid:durableId="1792360099">
-    <w:abstractNumId w:val="23"/>
-  </w:num>
-  <w:num w:numId="22" w16cid:durableId="1560706803">
-    <w:abstractNumId w:val="15"/>
-  </w:num>
-  <w:num w:numId="23" w16cid:durableId="1271736677">
-    <w:abstractNumId w:val="26"/>
-  </w:num>
-  <w:num w:numId="24" w16cid:durableId="474759159">
-    <w:abstractNumId w:val="17"/>
-  </w:num>
   <w:num w:numId="25" w16cid:durableId="859120957">
-    <w:abstractNumId w:val="12"/>
+    <w:abstractNumId w:val="14"/>
   </w:num>
   <w:num w:numId="26" w16cid:durableId="682316718">
-    <w:abstractNumId w:val="22"/>
+    <w:abstractNumId w:val="24"/>
   </w:num>
   <w:num w:numId="27" w16cid:durableId="360936253">
     <w:abstractNumId w:val="2"/>
   </w:num>
   <w:num w:numId="28" w16cid:durableId="886991021">
-    <w:abstractNumId w:val="13"/>
+    <w:abstractNumId w:val="15"/>
+  </w:num>
+  <w:num w:numId="29" w16cid:durableId="2061857350">
+    <w:abstractNumId w:val="9"/>
+  </w:num>
+  <w:num w:numId="30" w16cid:durableId="1886136837">
+    <w:abstractNumId w:val="11"/>
   </w:num>
 </w:numbering>
 </file>

</xml_diff>